<commit_message>
spike 6 half way done
</commit_message>
<xml_diff>
--- a/Games Programming/spike6/Part1.docx
+++ b/Games Programming/spike6/Part1.docx
@@ -12,23 +12,7 @@
     </w:p>
     <w:p>
       <w:r>
-        <w:t xml:space="preserve">If you started programming in Java and then moved to </w:t>
-      </w:r>
-      <w:proofErr w:type="spellStart"/>
-      <w:r>
-        <w:t>c++</w:t>
-      </w:r>
-      <w:proofErr w:type="spellEnd"/>
-      <w:r>
-        <w:t xml:space="preserve">. You would think an array would be the same. But in </w:t>
-      </w:r>
-      <w:proofErr w:type="spellStart"/>
-      <w:r>
-        <w:t>c++</w:t>
-      </w:r>
-      <w:proofErr w:type="spellEnd"/>
-      <w:r>
-        <w:t xml:space="preserve"> arrays are mainly static due to their poor maintainability features. Instead if you use a vector because they are basically the same as an array in other languages expect they have a different name.</w:t>
+        <w:t>If you started programming in Java and then moved to c++. You would think an array would be the same. But in c++ arrays are mainly static due to their poor maintainability features. Instead if you use a vector because they are basically the same as an array in other languages expect they have a different name.</w:t>
       </w:r>
     </w:p>
     <w:p>
@@ -100,11 +84,9 @@
       <w:pPr>
         <w:pStyle w:val="Heading1"/>
       </w:pPr>
-      <w:proofErr w:type="spellStart"/>
       <w:r>
         <w:t>Forward_list</w:t>
       </w:r>
-      <w:proofErr w:type="spellEnd"/>
     </w:p>
     <w:p>
       <w:r>
@@ -148,6 +130,18 @@
     </w:p>
     <w:p>
       <w:pPr>
+        <w:pStyle w:val="ListParagraph"/>
+        <w:numPr>
+          <w:ilvl w:val="0"/>
+          <w:numId w:val="2"/>
+        </w:numPr>
+      </w:pPr>
+      <w:r>
+        <w:t>If you only need a single dimensional array</w:t>
+      </w:r>
+    </w:p>
+    <w:p>
+      <w:pPr>
         <w:pStyle w:val="Heading2"/>
       </w:pPr>
       <w:r>
@@ -166,11 +160,192 @@
         <w:t>Unable to become multi-dimensional</w:t>
       </w:r>
     </w:p>
-    <w:p>
+    <w:p/>
+    <w:p>
+      <w:pPr>
+        <w:pStyle w:val="Heading1"/>
+      </w:pPr>
+      <w:r>
+        <w:t>List</w:t>
+      </w:r>
+    </w:p>
+    <w:p>
+      <w:r>
+        <w:t>A list</w:t>
+      </w:r>
+      <w:r>
+        <w:t xml:space="preserve"> is a well balance container designed for constant data migration throughout the whole container</w:t>
+      </w:r>
+    </w:p>
+    <w:p>
+      <w:pPr>
+        <w:pStyle w:val="Heading2"/>
+      </w:pPr>
+      <w:r>
+        <w:t>Advantages</w:t>
+      </w:r>
+    </w:p>
+    <w:p>
+      <w:pPr>
+        <w:pStyle w:val="ListParagraph"/>
+        <w:numPr>
+          <w:ilvl w:val="0"/>
+          <w:numId w:val="3"/>
+        </w:numPr>
+      </w:pPr>
+      <w:r>
+        <w:t>Multi-dimensional</w:t>
+      </w:r>
+    </w:p>
+    <w:p>
+      <w:pPr>
+        <w:pStyle w:val="ListParagraph"/>
+        <w:numPr>
+          <w:ilvl w:val="0"/>
+          <w:numId w:val="3"/>
+        </w:numPr>
+      </w:pPr>
+      <w:r>
+        <w:t>Ability to constantly update</w:t>
+      </w:r>
+    </w:p>
+    <w:p>
+      <w:pPr>
+        <w:pStyle w:val="Heading2"/>
+      </w:pPr>
+      <w:r>
+        <w:t>Disadvantages</w:t>
+      </w:r>
+    </w:p>
+    <w:p>
+      <w:pPr>
+        <w:pStyle w:val="ListParagraph"/>
+        <w:numPr>
+          <w:ilvl w:val="0"/>
+          <w:numId w:val="4"/>
+        </w:numPr>
+      </w:pPr>
+      <w:r>
+        <w:t>Slow</w:t>
+      </w:r>
+    </w:p>
+    <w:p>
+      <w:pPr>
+        <w:pStyle w:val="ListParagraph"/>
+        <w:numPr>
+          <w:ilvl w:val="0"/>
+          <w:numId w:val="4"/>
+        </w:numPr>
+      </w:pPr>
+      <w:r>
+        <w:t>Less space compared to a forward list</w:t>
+      </w:r>
+    </w:p>
+    <w:p/>
+    <w:p>
+      <w:pPr>
+        <w:pStyle w:val="Heading1"/>
+      </w:pPr>
+      <w:r>
+        <w:t>Deque</w:t>
+      </w:r>
+    </w:p>
+    <w:p>
+      <w:r>
+        <w:t>A deque is a sequence container that allows for fast data migration.</w:t>
+      </w:r>
+    </w:p>
+    <w:p>
+      <w:pPr>
+        <w:pStyle w:val="Heading2"/>
+      </w:pPr>
+      <w:r>
+        <w:lastRenderedPageBreak/>
+        <w:t>Advantages</w:t>
+      </w:r>
+    </w:p>
+    <w:p>
+      <w:pPr>
+        <w:pStyle w:val="ListParagraph"/>
+        <w:numPr>
+          <w:ilvl w:val="0"/>
+          <w:numId w:val="5"/>
+        </w:numPr>
+      </w:pPr>
+      <w:r>
+        <w:t>Fast adding and deleting at the beginning and end of the que</w:t>
+      </w:r>
+    </w:p>
+    <w:p>
+      <w:pPr>
+        <w:pStyle w:val="ListParagraph"/>
+        <w:numPr>
+          <w:ilvl w:val="0"/>
+          <w:numId w:val="5"/>
+        </w:numPr>
+      </w:pPr>
+      <w:r>
+        <w:t>Adding and deleting doesn’t affect pointers</w:t>
+      </w:r>
+    </w:p>
+    <w:p>
+      <w:pPr>
+        <w:pStyle w:val="ListParagraph"/>
+        <w:numPr>
+          <w:ilvl w:val="0"/>
+          <w:numId w:val="5"/>
+        </w:numPr>
+      </w:pPr>
+      <w:r>
+        <w:t>Automatically reallocates the size of the que when adding or deleting of elements</w:t>
+      </w:r>
+    </w:p>
+    <w:p>
+      <w:pPr>
+        <w:pStyle w:val="ListParagraph"/>
+        <w:numPr>
+          <w:ilvl w:val="0"/>
+          <w:numId w:val="5"/>
+        </w:numPr>
+      </w:pPr>
+      <w:r>
+        <w:t>Doesn’t copy existing elements to a new location</w:t>
+      </w:r>
+    </w:p>
+    <w:p>
+      <w:pPr>
+        <w:pStyle w:val="Heading2"/>
+      </w:pPr>
+      <w:r>
+        <w:t>Disadvantages</w:t>
+      </w:r>
+    </w:p>
+    <w:p>
+      <w:pPr>
+        <w:pStyle w:val="ListParagraph"/>
+        <w:numPr>
+          <w:ilvl w:val="0"/>
+          <w:numId w:val="6"/>
+        </w:numPr>
+      </w:pPr>
+      <w:r>
+        <w:t>Uses a sequence of fix array sizes</w:t>
+      </w:r>
+    </w:p>
+    <w:p>
+      <w:pPr>
+        <w:pStyle w:val="ListParagraph"/>
+        <w:numPr>
+          <w:ilvl w:val="0"/>
+          <w:numId w:val="6"/>
+        </w:numPr>
+      </w:pPr>
+      <w:r>
+        <w:t>Only useful if you need to edit the start or the end of the que</w:t>
+      </w:r>
       <w:bookmarkStart w:id="0" w:name="_GoBack"/>
       <w:bookmarkEnd w:id="0"/>
     </w:p>
-    <w:p/>
     <w:sectPr>
       <w:pgSz w:w="11906" w:h="16838"/>
       <w:pgMar w:top="1440" w:right="1440" w:bottom="1440" w:left="1440" w:header="708" w:footer="708" w:gutter="0"/>
@@ -184,6 +359,119 @@
 <file path=word/numbering.xml><?xml version="1.0" encoding="utf-8"?>
 <w:numbering xmlns:wpc="http://schemas.microsoft.com/office/word/2010/wordprocessingCanvas" xmlns:cx="http://schemas.microsoft.com/office/drawing/2014/chartex" xmlns:cx1="http://schemas.microsoft.com/office/drawing/2015/9/8/chartex" xmlns:cx2="http://schemas.microsoft.com/office/drawing/2015/10/21/chartex" xmlns:mc="http://schemas.openxmlformats.org/markup-compatibility/2006" xmlns:o="urn:schemas-microsoft-com:office:office" xmlns:r="http://schemas.openxmlformats.org/officeDocument/2006/relationships" xmlns:m="http://schemas.openxmlformats.org/officeDocument/2006/math" xmlns:v="urn:schemas-microsoft-com:vml" xmlns:wp14="http://schemas.microsoft.com/office/word/2010/wordprocessingDrawing" xmlns:wp="http://schemas.openxmlformats.org/drawingml/2006/wordprocessingDrawing" xmlns:w10="urn:schemas-microsoft-com:office:word" xmlns:w="http://schemas.openxmlformats.org/wordprocessingml/2006/main" xmlns:w14="http://schemas.microsoft.com/office/word/2010/wordml" xmlns:w15="http://schemas.microsoft.com/office/word/2012/wordml" xmlns:w16se="http://schemas.microsoft.com/office/word/2015/wordml/symex" xmlns:wpg="http://schemas.microsoft.com/office/word/2010/wordprocessingGroup" xmlns:wpi="http://schemas.microsoft.com/office/word/2010/wordprocessingInk" xmlns:wne="http://schemas.microsoft.com/office/word/2006/wordml" xmlns:wps="http://schemas.microsoft.com/office/word/2010/wordprocessingShape" mc:Ignorable="w14 w15 w16se wp14">
   <w:abstractNum w:abstractNumId="0" w15:restartNumberingAfterBreak="0">
+    <w:nsid w:val="0FAE2D1C"/>
+    <w:multiLevelType w:val="hybridMultilevel"/>
+    <w:tmpl w:val="6CC6531A"/>
+    <w:lvl w:ilvl="0" w:tplc="0C090001">
+      <w:start w:val="1"/>
+      <w:numFmt w:val="bullet"/>
+      <w:lvlText w:val=""/>
+      <w:lvlJc w:val="left"/>
+      <w:pPr>
+        <w:ind w:left="720" w:hanging="360"/>
+      </w:pPr>
+      <w:rPr>
+        <w:rFonts w:ascii="Symbol" w:hAnsi="Symbol" w:hint="default"/>
+      </w:rPr>
+    </w:lvl>
+    <w:lvl w:ilvl="1" w:tplc="0C090003" w:tentative="1">
+      <w:start w:val="1"/>
+      <w:numFmt w:val="bullet"/>
+      <w:lvlText w:val="o"/>
+      <w:lvlJc w:val="left"/>
+      <w:pPr>
+        <w:ind w:left="1440" w:hanging="360"/>
+      </w:pPr>
+      <w:rPr>
+        <w:rFonts w:ascii="Courier New" w:hAnsi="Courier New" w:cs="Courier New" w:hint="default"/>
+      </w:rPr>
+    </w:lvl>
+    <w:lvl w:ilvl="2" w:tplc="0C090005" w:tentative="1">
+      <w:start w:val="1"/>
+      <w:numFmt w:val="bullet"/>
+      <w:lvlText w:val=""/>
+      <w:lvlJc w:val="left"/>
+      <w:pPr>
+        <w:ind w:left="2160" w:hanging="360"/>
+      </w:pPr>
+      <w:rPr>
+        <w:rFonts w:ascii="Wingdings" w:hAnsi="Wingdings" w:hint="default"/>
+      </w:rPr>
+    </w:lvl>
+    <w:lvl w:ilvl="3" w:tplc="0C090001" w:tentative="1">
+      <w:start w:val="1"/>
+      <w:numFmt w:val="bullet"/>
+      <w:lvlText w:val=""/>
+      <w:lvlJc w:val="left"/>
+      <w:pPr>
+        <w:ind w:left="2880" w:hanging="360"/>
+      </w:pPr>
+      <w:rPr>
+        <w:rFonts w:ascii="Symbol" w:hAnsi="Symbol" w:hint="default"/>
+      </w:rPr>
+    </w:lvl>
+    <w:lvl w:ilvl="4" w:tplc="0C090003" w:tentative="1">
+      <w:start w:val="1"/>
+      <w:numFmt w:val="bullet"/>
+      <w:lvlText w:val="o"/>
+      <w:lvlJc w:val="left"/>
+      <w:pPr>
+        <w:ind w:left="3600" w:hanging="360"/>
+      </w:pPr>
+      <w:rPr>
+        <w:rFonts w:ascii="Courier New" w:hAnsi="Courier New" w:cs="Courier New" w:hint="default"/>
+      </w:rPr>
+    </w:lvl>
+    <w:lvl w:ilvl="5" w:tplc="0C090005" w:tentative="1">
+      <w:start w:val="1"/>
+      <w:numFmt w:val="bullet"/>
+      <w:lvlText w:val=""/>
+      <w:lvlJc w:val="left"/>
+      <w:pPr>
+        <w:ind w:left="4320" w:hanging="360"/>
+      </w:pPr>
+      <w:rPr>
+        <w:rFonts w:ascii="Wingdings" w:hAnsi="Wingdings" w:hint="default"/>
+      </w:rPr>
+    </w:lvl>
+    <w:lvl w:ilvl="6" w:tplc="0C090001" w:tentative="1">
+      <w:start w:val="1"/>
+      <w:numFmt w:val="bullet"/>
+      <w:lvlText w:val=""/>
+      <w:lvlJc w:val="left"/>
+      <w:pPr>
+        <w:ind w:left="5040" w:hanging="360"/>
+      </w:pPr>
+      <w:rPr>
+        <w:rFonts w:ascii="Symbol" w:hAnsi="Symbol" w:hint="default"/>
+      </w:rPr>
+    </w:lvl>
+    <w:lvl w:ilvl="7" w:tplc="0C090003" w:tentative="1">
+      <w:start w:val="1"/>
+      <w:numFmt w:val="bullet"/>
+      <w:lvlText w:val="o"/>
+      <w:lvlJc w:val="left"/>
+      <w:pPr>
+        <w:ind w:left="5760" w:hanging="360"/>
+      </w:pPr>
+      <w:rPr>
+        <w:rFonts w:ascii="Courier New" w:hAnsi="Courier New" w:cs="Courier New" w:hint="default"/>
+      </w:rPr>
+    </w:lvl>
+    <w:lvl w:ilvl="8" w:tplc="0C090005" w:tentative="1">
+      <w:start w:val="1"/>
+      <w:numFmt w:val="bullet"/>
+      <w:lvlText w:val=""/>
+      <w:lvlJc w:val="left"/>
+      <w:pPr>
+        <w:ind w:left="6480" w:hanging="360"/>
+      </w:pPr>
+      <w:rPr>
+        <w:rFonts w:ascii="Wingdings" w:hAnsi="Wingdings" w:hint="default"/>
+      </w:rPr>
+    </w:lvl>
+  </w:abstractNum>
+  <w:abstractNum w:abstractNumId="1" w15:restartNumberingAfterBreak="0">
     <w:nsid w:val="210C6EC2"/>
     <w:multiLevelType w:val="hybridMultilevel"/>
     <w:tmpl w:val="F3304292"/>
@@ -296,7 +584,7 @@
       </w:rPr>
     </w:lvl>
   </w:abstractNum>
-  <w:abstractNum w:abstractNumId="1" w15:restartNumberingAfterBreak="0">
+  <w:abstractNum w:abstractNumId="2" w15:restartNumberingAfterBreak="0">
     <w:nsid w:val="2E0D69DB"/>
     <w:multiLevelType w:val="hybridMultilevel"/>
     <w:tmpl w:val="A622E486"/>
@@ -409,10 +697,236 @@
       </w:rPr>
     </w:lvl>
   </w:abstractNum>
-  <w:abstractNum w:abstractNumId="2" w15:restartNumberingAfterBreak="0">
+  <w:abstractNum w:abstractNumId="3" w15:restartNumberingAfterBreak="0">
+    <w:nsid w:val="5CBC56FD"/>
+    <w:multiLevelType w:val="hybridMultilevel"/>
+    <w:tmpl w:val="F9D04B9E"/>
+    <w:lvl w:ilvl="0" w:tplc="0C090001">
+      <w:start w:val="1"/>
+      <w:numFmt w:val="bullet"/>
+      <w:lvlText w:val=""/>
+      <w:lvlJc w:val="left"/>
+      <w:pPr>
+        <w:ind w:left="720" w:hanging="360"/>
+      </w:pPr>
+      <w:rPr>
+        <w:rFonts w:ascii="Symbol" w:hAnsi="Symbol" w:hint="default"/>
+      </w:rPr>
+    </w:lvl>
+    <w:lvl w:ilvl="1" w:tplc="0C090003" w:tentative="1">
+      <w:start w:val="1"/>
+      <w:numFmt w:val="bullet"/>
+      <w:lvlText w:val="o"/>
+      <w:lvlJc w:val="left"/>
+      <w:pPr>
+        <w:ind w:left="1440" w:hanging="360"/>
+      </w:pPr>
+      <w:rPr>
+        <w:rFonts w:ascii="Courier New" w:hAnsi="Courier New" w:cs="Courier New" w:hint="default"/>
+      </w:rPr>
+    </w:lvl>
+    <w:lvl w:ilvl="2" w:tplc="0C090005" w:tentative="1">
+      <w:start w:val="1"/>
+      <w:numFmt w:val="bullet"/>
+      <w:lvlText w:val=""/>
+      <w:lvlJc w:val="left"/>
+      <w:pPr>
+        <w:ind w:left="2160" w:hanging="360"/>
+      </w:pPr>
+      <w:rPr>
+        <w:rFonts w:ascii="Wingdings" w:hAnsi="Wingdings" w:hint="default"/>
+      </w:rPr>
+    </w:lvl>
+    <w:lvl w:ilvl="3" w:tplc="0C090001" w:tentative="1">
+      <w:start w:val="1"/>
+      <w:numFmt w:val="bullet"/>
+      <w:lvlText w:val=""/>
+      <w:lvlJc w:val="left"/>
+      <w:pPr>
+        <w:ind w:left="2880" w:hanging="360"/>
+      </w:pPr>
+      <w:rPr>
+        <w:rFonts w:ascii="Symbol" w:hAnsi="Symbol" w:hint="default"/>
+      </w:rPr>
+    </w:lvl>
+    <w:lvl w:ilvl="4" w:tplc="0C090003" w:tentative="1">
+      <w:start w:val="1"/>
+      <w:numFmt w:val="bullet"/>
+      <w:lvlText w:val="o"/>
+      <w:lvlJc w:val="left"/>
+      <w:pPr>
+        <w:ind w:left="3600" w:hanging="360"/>
+      </w:pPr>
+      <w:rPr>
+        <w:rFonts w:ascii="Courier New" w:hAnsi="Courier New" w:cs="Courier New" w:hint="default"/>
+      </w:rPr>
+    </w:lvl>
+    <w:lvl w:ilvl="5" w:tplc="0C090005" w:tentative="1">
+      <w:start w:val="1"/>
+      <w:numFmt w:val="bullet"/>
+      <w:lvlText w:val=""/>
+      <w:lvlJc w:val="left"/>
+      <w:pPr>
+        <w:ind w:left="4320" w:hanging="360"/>
+      </w:pPr>
+      <w:rPr>
+        <w:rFonts w:ascii="Wingdings" w:hAnsi="Wingdings" w:hint="default"/>
+      </w:rPr>
+    </w:lvl>
+    <w:lvl w:ilvl="6" w:tplc="0C090001" w:tentative="1">
+      <w:start w:val="1"/>
+      <w:numFmt w:val="bullet"/>
+      <w:lvlText w:val=""/>
+      <w:lvlJc w:val="left"/>
+      <w:pPr>
+        <w:ind w:left="5040" w:hanging="360"/>
+      </w:pPr>
+      <w:rPr>
+        <w:rFonts w:ascii="Symbol" w:hAnsi="Symbol" w:hint="default"/>
+      </w:rPr>
+    </w:lvl>
+    <w:lvl w:ilvl="7" w:tplc="0C090003" w:tentative="1">
+      <w:start w:val="1"/>
+      <w:numFmt w:val="bullet"/>
+      <w:lvlText w:val="o"/>
+      <w:lvlJc w:val="left"/>
+      <w:pPr>
+        <w:ind w:left="5760" w:hanging="360"/>
+      </w:pPr>
+      <w:rPr>
+        <w:rFonts w:ascii="Courier New" w:hAnsi="Courier New" w:cs="Courier New" w:hint="default"/>
+      </w:rPr>
+    </w:lvl>
+    <w:lvl w:ilvl="8" w:tplc="0C090005" w:tentative="1">
+      <w:start w:val="1"/>
+      <w:numFmt w:val="bullet"/>
+      <w:lvlText w:val=""/>
+      <w:lvlJc w:val="left"/>
+      <w:pPr>
+        <w:ind w:left="6480" w:hanging="360"/>
+      </w:pPr>
+      <w:rPr>
+        <w:rFonts w:ascii="Wingdings" w:hAnsi="Wingdings" w:hint="default"/>
+      </w:rPr>
+    </w:lvl>
+  </w:abstractNum>
+  <w:abstractNum w:abstractNumId="4" w15:restartNumberingAfterBreak="0">
+    <w:nsid w:val="640855CC"/>
+    <w:multiLevelType w:val="hybridMultilevel"/>
+    <w:tmpl w:val="60AAADE4"/>
+    <w:lvl w:ilvl="0" w:tplc="0C090001">
+      <w:start w:val="1"/>
+      <w:numFmt w:val="bullet"/>
+      <w:lvlText w:val=""/>
+      <w:lvlJc w:val="left"/>
+      <w:pPr>
+        <w:ind w:left="720" w:hanging="360"/>
+      </w:pPr>
+      <w:rPr>
+        <w:rFonts w:ascii="Symbol" w:hAnsi="Symbol" w:hint="default"/>
+      </w:rPr>
+    </w:lvl>
+    <w:lvl w:ilvl="1" w:tplc="0C090003" w:tentative="1">
+      <w:start w:val="1"/>
+      <w:numFmt w:val="bullet"/>
+      <w:lvlText w:val="o"/>
+      <w:lvlJc w:val="left"/>
+      <w:pPr>
+        <w:ind w:left="1440" w:hanging="360"/>
+      </w:pPr>
+      <w:rPr>
+        <w:rFonts w:ascii="Courier New" w:hAnsi="Courier New" w:cs="Courier New" w:hint="default"/>
+      </w:rPr>
+    </w:lvl>
+    <w:lvl w:ilvl="2" w:tplc="0C090005" w:tentative="1">
+      <w:start w:val="1"/>
+      <w:numFmt w:val="bullet"/>
+      <w:lvlText w:val=""/>
+      <w:lvlJc w:val="left"/>
+      <w:pPr>
+        <w:ind w:left="2160" w:hanging="360"/>
+      </w:pPr>
+      <w:rPr>
+        <w:rFonts w:ascii="Wingdings" w:hAnsi="Wingdings" w:hint="default"/>
+      </w:rPr>
+    </w:lvl>
+    <w:lvl w:ilvl="3" w:tplc="0C090001" w:tentative="1">
+      <w:start w:val="1"/>
+      <w:numFmt w:val="bullet"/>
+      <w:lvlText w:val=""/>
+      <w:lvlJc w:val="left"/>
+      <w:pPr>
+        <w:ind w:left="2880" w:hanging="360"/>
+      </w:pPr>
+      <w:rPr>
+        <w:rFonts w:ascii="Symbol" w:hAnsi="Symbol" w:hint="default"/>
+      </w:rPr>
+    </w:lvl>
+    <w:lvl w:ilvl="4" w:tplc="0C090003" w:tentative="1">
+      <w:start w:val="1"/>
+      <w:numFmt w:val="bullet"/>
+      <w:lvlText w:val="o"/>
+      <w:lvlJc w:val="left"/>
+      <w:pPr>
+        <w:ind w:left="3600" w:hanging="360"/>
+      </w:pPr>
+      <w:rPr>
+        <w:rFonts w:ascii="Courier New" w:hAnsi="Courier New" w:cs="Courier New" w:hint="default"/>
+      </w:rPr>
+    </w:lvl>
+    <w:lvl w:ilvl="5" w:tplc="0C090005" w:tentative="1">
+      <w:start w:val="1"/>
+      <w:numFmt w:val="bullet"/>
+      <w:lvlText w:val=""/>
+      <w:lvlJc w:val="left"/>
+      <w:pPr>
+        <w:ind w:left="4320" w:hanging="360"/>
+      </w:pPr>
+      <w:rPr>
+        <w:rFonts w:ascii="Wingdings" w:hAnsi="Wingdings" w:hint="default"/>
+      </w:rPr>
+    </w:lvl>
+    <w:lvl w:ilvl="6" w:tplc="0C090001" w:tentative="1">
+      <w:start w:val="1"/>
+      <w:numFmt w:val="bullet"/>
+      <w:lvlText w:val=""/>
+      <w:lvlJc w:val="left"/>
+      <w:pPr>
+        <w:ind w:left="5040" w:hanging="360"/>
+      </w:pPr>
+      <w:rPr>
+        <w:rFonts w:ascii="Symbol" w:hAnsi="Symbol" w:hint="default"/>
+      </w:rPr>
+    </w:lvl>
+    <w:lvl w:ilvl="7" w:tplc="0C090003" w:tentative="1">
+      <w:start w:val="1"/>
+      <w:numFmt w:val="bullet"/>
+      <w:lvlText w:val="o"/>
+      <w:lvlJc w:val="left"/>
+      <w:pPr>
+        <w:ind w:left="5760" w:hanging="360"/>
+      </w:pPr>
+      <w:rPr>
+        <w:rFonts w:ascii="Courier New" w:hAnsi="Courier New" w:cs="Courier New" w:hint="default"/>
+      </w:rPr>
+    </w:lvl>
+    <w:lvl w:ilvl="8" w:tplc="0C090005" w:tentative="1">
+      <w:start w:val="1"/>
+      <w:numFmt w:val="bullet"/>
+      <w:lvlText w:val=""/>
+      <w:lvlJc w:val="left"/>
+      <w:pPr>
+        <w:ind w:left="6480" w:hanging="360"/>
+      </w:pPr>
+      <w:rPr>
+        <w:rFonts w:ascii="Wingdings" w:hAnsi="Wingdings" w:hint="default"/>
+      </w:rPr>
+    </w:lvl>
+  </w:abstractNum>
+  <w:abstractNum w:abstractNumId="5" w15:restartNumberingAfterBreak="0">
     <w:nsid w:val="69984B1F"/>
     <w:multiLevelType w:val="hybridMultilevel"/>
-    <w:tmpl w:val="4A9A8B2C"/>
+    <w:tmpl w:val="E7C052F8"/>
     <w:lvl w:ilvl="0" w:tplc="0C090001">
       <w:start w:val="1"/>
       <w:numFmt w:val="bullet"/>
@@ -523,13 +1037,22 @@
     </w:lvl>
   </w:abstractNum>
   <w:num w:numId="1">
+    <w:abstractNumId w:val="2"/>
+  </w:num>
+  <w:num w:numId="2">
     <w:abstractNumId w:val="1"/>
   </w:num>
-  <w:num w:numId="2">
+  <w:num w:numId="3">
+    <w:abstractNumId w:val="5"/>
+  </w:num>
+  <w:num w:numId="4">
+    <w:abstractNumId w:val="4"/>
+  </w:num>
+  <w:num w:numId="5">
+    <w:abstractNumId w:val="3"/>
+  </w:num>
+  <w:num w:numId="6">
     <w:abstractNumId w:val="0"/>
-  </w:num>
-  <w:num w:numId="3">
-    <w:abstractNumId w:val="2"/>
   </w:num>
 </w:numbering>
 </file>
@@ -657,6 +1180,7 @@
     <w:lsdException w:name="HTML Sample" w:semiHidden="1" w:unhideWhenUsed="1"/>
     <w:lsdException w:name="HTML Typewriter" w:semiHidden="1" w:unhideWhenUsed="1"/>
     <w:lsdException w:name="HTML Variable" w:semiHidden="1" w:unhideWhenUsed="1"/>
+    <w:lsdException w:name="Normal Table" w:semiHidden="1" w:unhideWhenUsed="1"/>
     <w:lsdException w:name="annotation subject" w:semiHidden="1" w:unhideWhenUsed="1"/>
     <w:lsdException w:name="No List" w:semiHidden="1" w:unhideWhenUsed="1"/>
     <w:lsdException w:name="Outline List 1" w:semiHidden="1" w:unhideWhenUsed="1"/>
@@ -702,9 +1226,11 @@
     <w:lsdException w:name="Table Subtle 1" w:semiHidden="1" w:unhideWhenUsed="1"/>
     <w:lsdException w:name="Table Subtle 2" w:semiHidden="1" w:unhideWhenUsed="1"/>
     <w:lsdException w:name="Table Web 1" w:semiHidden="1" w:unhideWhenUsed="1"/>
+    <w:lsdException w:name="Table Web 2" w:semiHidden="1" w:unhideWhenUsed="1"/>
     <w:lsdException w:name="Table Web 3" w:semiHidden="1" w:unhideWhenUsed="1"/>
     <w:lsdException w:name="Balloon Text" w:semiHidden="1" w:unhideWhenUsed="1"/>
     <w:lsdException w:name="Table Grid" w:uiPriority="39"/>
+    <w:lsdException w:name="Table Theme" w:semiHidden="1" w:unhideWhenUsed="1"/>
     <w:lsdException w:name="Placeholder Text" w:semiHidden="1"/>
     <w:lsdException w:name="No Spacing" w:uiPriority="1" w:qFormat="1"/>
     <w:lsdException w:name="Light Shading" w:uiPriority="60"/>
@@ -1034,6 +1560,40 @@
       <w:contextualSpacing/>
     </w:pPr>
   </w:style>
+  <w:style w:type="paragraph" w:styleId="Title">
+    <w:name w:val="Title"/>
+    <w:basedOn w:val="Normal"/>
+    <w:next w:val="Normal"/>
+    <w:link w:val="TitleChar"/>
+    <w:uiPriority w:val="10"/>
+    <w:qFormat/>
+    <w:rsid w:val="00242C9E"/>
+    <w:pPr>
+      <w:spacing w:after="0" w:line="240" w:lineRule="auto"/>
+      <w:contextualSpacing/>
+    </w:pPr>
+    <w:rPr>
+      <w:rFonts w:asciiTheme="majorHAnsi" w:eastAsiaTheme="majorEastAsia" w:hAnsiTheme="majorHAnsi" w:cstheme="majorBidi"/>
+      <w:spacing w:val="-10"/>
+      <w:kern w:val="28"/>
+      <w:sz w:val="56"/>
+      <w:szCs w:val="56"/>
+    </w:rPr>
+  </w:style>
+  <w:style w:type="character" w:customStyle="1" w:styleId="TitleChar">
+    <w:name w:val="Title Char"/>
+    <w:basedOn w:val="DefaultParagraphFont"/>
+    <w:link w:val="Title"/>
+    <w:uiPriority w:val="10"/>
+    <w:rsid w:val="00242C9E"/>
+    <w:rPr>
+      <w:rFonts w:asciiTheme="majorHAnsi" w:eastAsiaTheme="majorEastAsia" w:hAnsiTheme="majorHAnsi" w:cstheme="majorBidi"/>
+      <w:spacing w:val="-10"/>
+      <w:kern w:val="28"/>
+      <w:sz w:val="56"/>
+      <w:szCs w:val="56"/>
+    </w:rPr>
+  </w:style>
 </w:styles>
 </file>
 

</xml_diff>